<commit_message>
Improving the layout of the word file
</commit_message>
<xml_diff>
--- a/Main Files/Template Files/Word/Q&A.docx
+++ b/Main Files/Template Files/Word/Q&A.docx
@@ -119,7 +119,7 @@
       <w:tr>
         <w:trPr>
           <w:cantSplit/>
-          <w:trHeight w:val="933"/>
+          <w:trHeight w:val="618"/>
         </w:trPr>
         <w:tc>
           <w:tcPr>
@@ -160,7 +160,7 @@
               <mc:AlternateContent>
                 <mc:Choice Requires="wps">
                   <w:drawing>
-                    <wp:anchor distT="0" distB="0" distL="114300" distR="114300" simplePos="0" relativeHeight="251659264" behindDoc="0" locked="0" layoutInCell="1" allowOverlap="1" wp14:anchorId="7455931C" wp14:editId="56C90609">
+                    <wp:anchor distT="0" distB="0" distL="114300" distR="114300" simplePos="0" relativeHeight="251659264" behindDoc="0" locked="0" layoutInCell="1" allowOverlap="1" wp14:anchorId="7455931C" wp14:editId="3E5EA226">
                       <wp:simplePos x="0" y="0"/>
                       <wp:positionH relativeFrom="margin">
                         <wp:posOffset>74295</wp:posOffset>
@@ -394,13 +394,13 @@
               <mc:AlternateContent>
                 <mc:Choice Requires="wps">
                   <w:drawing>
-                    <wp:anchor distT="0" distB="0" distL="114300" distR="114300" simplePos="0" relativeHeight="251660288" behindDoc="0" locked="0" layoutInCell="1" allowOverlap="1" wp14:anchorId="2D9ADF5A" wp14:editId="5311C0B1">
+                    <wp:anchor distT="0" distB="0" distL="114300" distR="114300" simplePos="0" relativeHeight="251660288" behindDoc="0" locked="0" layoutInCell="1" allowOverlap="1" wp14:anchorId="2D9ADF5A" wp14:editId="4C3DE6DC">
                       <wp:simplePos x="0" y="0"/>
                       <wp:positionH relativeFrom="margin">
-                        <wp:posOffset>-34925</wp:posOffset>
+                        <wp:posOffset>-33655</wp:posOffset>
                       </wp:positionH>
                       <wp:positionV relativeFrom="paragraph">
-                        <wp:posOffset>606425</wp:posOffset>
+                        <wp:posOffset>80645</wp:posOffset>
                       </wp:positionV>
                       <wp:extent cx="548640" cy="86995"/>
                       <wp:effectExtent l="0" t="0" r="3810" b="8255"/>
@@ -567,7 +567,7 @@
                 </mc:Choice>
                 <mc:Fallback>
                   <w:pict>
-                    <v:shape w14:anchorId="2D9ADF5A" id="_x0000_s1027" style="position:absolute;left:0;text-align:left;margin-left:-2.75pt;margin-top:47.75pt;width:43.2pt;height:6.85pt;z-index:251660288;visibility:visible;mso-wrap-style:square;mso-width-percent:0;mso-height-percent:0;mso-wrap-distance-left:9pt;mso-wrap-distance-top:0;mso-wrap-distance-right:9pt;mso-wrap-distance-bottom:0;mso-position-horizontal:absolute;mso-position-horizontal-relative:margin;mso-position-vertical:absolute;mso-position-vertical-relative:text;mso-width-percent:0;mso-height-percent:0;mso-width-relative:page;mso-height-relative:page;v-text-anchor:top" coordsize="8016,137" o:spt="100" o:gfxdata="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" adj="-11796480,,5400" path="m2030,l,68r2030,69l2030,xm8015,68l5985,r,137l8015,68xe" fillcolor="#364564" stroked="f">
+                    <v:shape w14:anchorId="2D9ADF5A" id="_x0000_s1027" style="position:absolute;left:0;text-align:left;margin-left:-2.65pt;margin-top:6.35pt;width:43.2pt;height:6.85pt;z-index:251660288;visibility:visible;mso-wrap-style:square;mso-width-percent:0;mso-height-percent:0;mso-wrap-distance-left:9pt;mso-wrap-distance-top:0;mso-wrap-distance-right:9pt;mso-wrap-distance-bottom:0;mso-position-horizontal:absolute;mso-position-horizontal-relative:margin;mso-position-vertical:absolute;mso-position-vertical-relative:text;mso-width-percent:0;mso-height-percent:0;mso-width-relative:page;mso-height-relative:page;v-text-anchor:top" coordsize="8016,137" o:spt="100" o:gfxdata="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" adj="-11796480,,5400" path="m2030,l,68r2030,69l2030,xm8015,68l5985,r,137l8015,68xe" fillcolor="#364564" stroked="f">
                       <v:stroke joinstyle="round"/>
                       <v:formulas/>
                       <v:path arrowok="t" o:connecttype="custom" o:connectlocs="138940,772160;0,815340;138940,859155;138940,772160;548572,815340;409632,772160;409632,859155;548572,815340" o:connectangles="0,0,0,0,0,0,0,0" textboxrect="0,0,8016,137"/>
@@ -606,15 +606,6 @@
             <w:r>
               <w:rPr>
                 <w:rFonts w:ascii="Hacen Tehran" w:hAnsi="Hacen Tehran" w:cs="Hacen Tehran"/>
-                <w:color w:val="364564"/>
-                <w:sz w:val="28"/>
-                <w:szCs w:val="28"/>
-              </w:rPr>
-              <w:t xml:space="preserve"> </w:t>
-            </w:r>
-            <w:r>
-              <w:rPr>
-                <w:rFonts w:ascii="Hacen Tehran" w:hAnsi="Hacen Tehran" w:cs="Hacen Tehran"/>
                 <w:noProof/>
                 <w:color w:val="364564"/>
                 <w:sz w:val="24"/>
@@ -625,9 +616,8 @@
                   <w14:round/>
                 </w14:textOutline>
               </w:rPr>
-              <w:t>question</w:t>
-            </w:r>
-            <w:proofErr w:type="gramEnd"/>
+              <w:t xml:space="preserve"> </w:t>
+            </w:r>
             <w:r>
               <w:rPr>
                 <w:rFonts w:ascii="Hacen Tehran" w:hAnsi="Hacen Tehran" w:cs="Hacen Tehran"/>
@@ -641,8 +631,9 @@
                   <w14:round/>
                 </w14:textOutline>
               </w:rPr>
-              <w:t>. QuestionNumber</w:t>
-            </w:r>
+              <w:t>question</w:t>
+            </w:r>
+            <w:proofErr w:type="gramEnd"/>
             <w:r>
               <w:rPr>
                 <w:rFonts w:ascii="Hacen Tehran" w:hAnsi="Hacen Tehran" w:cs="Hacen Tehran"/>
@@ -656,6 +647,37 @@
                   <w14:round/>
                 </w14:textOutline>
               </w:rPr>
+              <w:t xml:space="preserve">. </w:t>
+            </w:r>
+            <w:proofErr w:type="gramStart"/>
+            <w:r>
+              <w:rPr>
+                <w:rFonts w:ascii="Hacen Tehran" w:hAnsi="Hacen Tehran" w:cs="Hacen Tehran"/>
+                <w:noProof/>
+                <w:color w:val="364564"/>
+                <w:sz w:val="24"/>
+                <w:szCs w:val="24"/>
+                <w14:textOutline w14:w="0" w14:cap="flat" w14:cmpd="sng" w14:algn="ctr">
+                  <w14:noFill/>
+                  <w14:prstDash w14:val="solid"/>
+                  <w14:round/>
+                </w14:textOutline>
+              </w:rPr>
+              <w:t>QuestionNumber</w:t>
+            </w:r>
+            <w:r>
+              <w:rPr>
+                <w:rFonts w:ascii="Hacen Tehran" w:hAnsi="Hacen Tehran" w:cs="Hacen Tehran"/>
+                <w:noProof/>
+                <w:color w:val="364564"/>
+                <w:sz w:val="24"/>
+                <w:szCs w:val="24"/>
+                <w14:textOutline w14:w="0" w14:cap="flat" w14:cmpd="sng" w14:algn="ctr">
+                  <w14:noFill/>
+                  <w14:prstDash w14:val="solid"/>
+                  <w14:round/>
+                </w14:textOutline>
+              </w:rPr>
               <w:t xml:space="preserve"> </w:t>
             </w:r>
             <w:r>
@@ -665,7 +687,26 @@
                 <w:sz w:val="28"/>
                 <w:szCs w:val="28"/>
               </w:rPr>
-              <w:t>}}</w:t>
+              <w:t xml:space="preserve"> </w:t>
+            </w:r>
+            <w:r>
+              <w:rPr>
+                <w:rFonts w:ascii="Hacen Tehran" w:hAnsi="Hacen Tehran" w:cs="Hacen Tehran"/>
+                <w:color w:val="364564"/>
+                <w:sz w:val="28"/>
+                <w:szCs w:val="28"/>
+              </w:rPr>
+              <w:t>}</w:t>
+            </w:r>
+            <w:proofErr w:type="gramEnd"/>
+            <w:r>
+              <w:rPr>
+                <w:rFonts w:ascii="Hacen Tehran" w:hAnsi="Hacen Tehran" w:cs="Hacen Tehran"/>
+                <w:color w:val="364564"/>
+                <w:sz w:val="28"/>
+                <w:szCs w:val="28"/>
+              </w:rPr>
+              <w:t>}</w:t>
             </w:r>
           </w:p>
         </w:tc>

</xml_diff>

<commit_message>
Adding font to word file, Improving the layout of the file
</commit_message>
<xml_diff>
--- a/Main Files/Template Files/Word/Q&A.docx
+++ b/Main Files/Template Files/Word/Q&A.docx
@@ -42,8 +42,9 @@
             <w:gridSpan w:val="10"/>
             <w:tcBorders>
               <w:top w:val="single" w:sz="24" w:space="0" w:color="364564"/>
-              <w:left w:val="single" w:sz="8" w:space="0" w:color="364564"/>
+              <w:left w:val="single" w:sz="24" w:space="0" w:color="364564"/>
               <w:bottom w:val="single" w:sz="24" w:space="0" w:color="364564"/>
+              <w:right w:val="single" w:sz="24" w:space="0" w:color="364564"/>
             </w:tcBorders>
             <w:shd w:val="clear" w:color="auto" w:fill="auto"/>
             <w:vAlign w:val="center"/>
@@ -88,38 +89,7 @@
       <w:tr>
         <w:trPr>
           <w:cantSplit/>
-          <w:trHeight w:val="33"/>
-        </w:trPr>
-        <w:tc>
-          <w:tcPr>
-            <w:tcW w:w="10944" w:type="dxa"/>
-            <w:gridSpan w:val="10"/>
-            <w:tcBorders>
-              <w:top w:val="single" w:sz="24" w:space="0" w:color="364564"/>
-              <w:left w:val="single" w:sz="8" w:space="0" w:color="364564"/>
-              <w:bottom w:val="single" w:sz="24" w:space="0" w:color="364564"/>
-            </w:tcBorders>
-            <w:shd w:val="clear" w:color="auto" w:fill="auto"/>
-            <w:vAlign w:val="center"/>
-          </w:tcPr>
-          <w:p>
-            <w:pPr>
-              <w:bidi/>
-              <w:jc w:val="center"/>
-              <w:rPr>
-                <w:rFonts w:cs="Times New Roman"/>
-                <w:noProof/>
-                <w:color w:val="FFFFFF" w:themeColor="background1"/>
-                <w:rtl/>
-              </w:rPr>
-            </w:pPr>
-          </w:p>
-        </w:tc>
-      </w:tr>
-      <w:tr>
-        <w:trPr>
-          <w:cantSplit/>
-          <w:trHeight w:val="618"/>
+          <w:trHeight w:val="837"/>
         </w:trPr>
         <w:tc>
           <w:tcPr>
@@ -154,199 +124,6 @@
             </w:pPr>
             <w:r>
               <w:rPr>
-                <w:noProof/>
-                <w:color w:val="364564"/>
-              </w:rPr>
-              <mc:AlternateContent>
-                <mc:Choice Requires="wps">
-                  <w:drawing>
-                    <wp:anchor distT="0" distB="0" distL="114300" distR="114300" simplePos="0" relativeHeight="251659264" behindDoc="0" locked="0" layoutInCell="1" allowOverlap="1" wp14:anchorId="7455931C" wp14:editId="3E5EA226">
-                      <wp:simplePos x="0" y="0"/>
-                      <wp:positionH relativeFrom="margin">
-                        <wp:posOffset>74295</wp:posOffset>
-                      </wp:positionH>
-                      <wp:positionV relativeFrom="paragraph">
-                        <wp:posOffset>51435</wp:posOffset>
-                      </wp:positionV>
-                      <wp:extent cx="6035040" cy="86995"/>
-                      <wp:effectExtent l="0" t="0" r="3810" b="8255"/>
-                      <wp:wrapNone/>
-                      <wp:docPr id="849655133" name="AutoShape 26"/>
-                      <wp:cNvGraphicFramePr>
-                        <a:graphicFrameLocks xmlns:a="http://schemas.openxmlformats.org/drawingml/2006/main"/>
-                      </wp:cNvGraphicFramePr>
-                      <a:graphic xmlns:a="http://schemas.openxmlformats.org/drawingml/2006/main">
-                        <a:graphicData uri="http://schemas.microsoft.com/office/word/2010/wordprocessingShape">
-                          <wps:wsp>
-                            <wps:cNvSpPr>
-                              <a:spLocks/>
-                            </wps:cNvSpPr>
-                            <wps:spPr bwMode="auto">
-                              <a:xfrm>
-                                <a:off x="0" y="0"/>
-                                <a:ext cx="6035040" cy="86995"/>
-                              </a:xfrm>
-                              <a:custGeom>
-                                <a:avLst/>
-                                <a:gdLst>
-                                  <a:gd name="T0" fmla="+- 0 3975 1945"/>
-                                  <a:gd name="T1" fmla="*/ T0 w 8016"/>
-                                  <a:gd name="T2" fmla="+- 0 1216 1216"/>
-                                  <a:gd name="T3" fmla="*/ 1216 h 137"/>
-                                  <a:gd name="T4" fmla="+- 0 1945 1945"/>
-                                  <a:gd name="T5" fmla="*/ T4 w 8016"/>
-                                  <a:gd name="T6" fmla="+- 0 1284 1216"/>
-                                  <a:gd name="T7" fmla="*/ 1284 h 137"/>
-                                  <a:gd name="T8" fmla="+- 0 3975 1945"/>
-                                  <a:gd name="T9" fmla="*/ T8 w 8016"/>
-                                  <a:gd name="T10" fmla="+- 0 1353 1216"/>
-                                  <a:gd name="T11" fmla="*/ 1353 h 137"/>
-                                  <a:gd name="T12" fmla="+- 0 3975 1945"/>
-                                  <a:gd name="T13" fmla="*/ T12 w 8016"/>
-                                  <a:gd name="T14" fmla="+- 0 1216 1216"/>
-                                  <a:gd name="T15" fmla="*/ 1216 h 137"/>
-                                  <a:gd name="T16" fmla="+- 0 9960 1945"/>
-                                  <a:gd name="T17" fmla="*/ T16 w 8016"/>
-                                  <a:gd name="T18" fmla="+- 0 1284 1216"/>
-                                  <a:gd name="T19" fmla="*/ 1284 h 137"/>
-                                  <a:gd name="T20" fmla="+- 0 7930 1945"/>
-                                  <a:gd name="T21" fmla="*/ T20 w 8016"/>
-                                  <a:gd name="T22" fmla="+- 0 1216 1216"/>
-                                  <a:gd name="T23" fmla="*/ 1216 h 137"/>
-                                  <a:gd name="T24" fmla="+- 0 7930 1945"/>
-                                  <a:gd name="T25" fmla="*/ T24 w 8016"/>
-                                  <a:gd name="T26" fmla="+- 0 1353 1216"/>
-                                  <a:gd name="T27" fmla="*/ 1353 h 137"/>
-                                  <a:gd name="T28" fmla="+- 0 9960 1945"/>
-                                  <a:gd name="T29" fmla="*/ T28 w 8016"/>
-                                  <a:gd name="T30" fmla="+- 0 1284 1216"/>
-                                  <a:gd name="T31" fmla="*/ 1284 h 137"/>
-                                </a:gdLst>
-                                <a:ahLst/>
-                                <a:cxnLst>
-                                  <a:cxn ang="0">
-                                    <a:pos x="T1" y="T3"/>
-                                  </a:cxn>
-                                  <a:cxn ang="0">
-                                    <a:pos x="T5" y="T7"/>
-                                  </a:cxn>
-                                  <a:cxn ang="0">
-                                    <a:pos x="T9" y="T11"/>
-                                  </a:cxn>
-                                  <a:cxn ang="0">
-                                    <a:pos x="T13" y="T15"/>
-                                  </a:cxn>
-                                  <a:cxn ang="0">
-                                    <a:pos x="T17" y="T19"/>
-                                  </a:cxn>
-                                  <a:cxn ang="0">
-                                    <a:pos x="T21" y="T23"/>
-                                  </a:cxn>
-                                  <a:cxn ang="0">
-                                    <a:pos x="T25" y="T27"/>
-                                  </a:cxn>
-                                  <a:cxn ang="0">
-                                    <a:pos x="T29" y="T31"/>
-                                  </a:cxn>
-                                </a:cxnLst>
-                                <a:rect l="0" t="0" r="r" b="b"/>
-                                <a:pathLst>
-                                  <a:path w="8016" h="137">
-                                    <a:moveTo>
-                                      <a:pt x="2030" y="0"/>
-                                    </a:moveTo>
-                                    <a:lnTo>
-                                      <a:pt x="0" y="68"/>
-                                    </a:lnTo>
-                                    <a:lnTo>
-                                      <a:pt x="2030" y="137"/>
-                                    </a:lnTo>
-                                    <a:lnTo>
-                                      <a:pt x="2030" y="0"/>
-                                    </a:lnTo>
-                                    <a:close/>
-                                    <a:moveTo>
-                                      <a:pt x="8015" y="68"/>
-                                    </a:moveTo>
-                                    <a:lnTo>
-                                      <a:pt x="5985" y="0"/>
-                                    </a:lnTo>
-                                    <a:lnTo>
-                                      <a:pt x="5985" y="137"/>
-                                    </a:lnTo>
-                                    <a:lnTo>
-                                      <a:pt x="8015" y="68"/>
-                                    </a:lnTo>
-                                    <a:close/>
-                                  </a:path>
-                                </a:pathLst>
-                              </a:custGeom>
-                              <a:solidFill>
-                                <a:srgbClr val="364564"/>
-                              </a:solidFill>
-                              <a:ln>
-                                <a:noFill/>
-                              </a:ln>
-                              <a:extLst>
-                                <a:ext uri="{91240B29-F687-4F45-9708-019B960494DF}">
-                                  <a14:hiddenLine xmlns:a14="http://schemas.microsoft.com/office/drawing/2010/main" w="9525">
-                                    <a:solidFill>
-                                      <a:srgbClr val="000000"/>
-                                    </a:solidFill>
-                                    <a:round/>
-                                    <a:headEnd/>
-                                    <a:tailEnd/>
-                                  </a14:hiddenLine>
-                                </a:ext>
-                              </a:extLst>
-                            </wps:spPr>
-                            <wps:txbx>
-                              <w:txbxContent>
-                                <w:p>
-                                  <w:pPr>
-                                    <w:jc w:val="center"/>
-                                  </w:pPr>
-                                </w:p>
-                              </w:txbxContent>
-                            </wps:txbx>
-                            <wps:bodyPr rot="0" vert="horz" wrap="square" lIns="91440" tIns="45720" rIns="91440" bIns="45720" anchor="t" anchorCtr="0" upright="1">
-                              <a:noAutofit/>
-                            </wps:bodyPr>
-                          </wps:wsp>
-                        </a:graphicData>
-                      </a:graphic>
-                      <wp14:sizeRelH relativeFrom="page">
-                        <wp14:pctWidth>0</wp14:pctWidth>
-                      </wp14:sizeRelH>
-                      <wp14:sizeRelV relativeFrom="page">
-                        <wp14:pctHeight>0</wp14:pctHeight>
-                      </wp14:sizeRelV>
-                    </wp:anchor>
-                  </w:drawing>
-                </mc:Choice>
-                <mc:Fallback>
-                  <w:pict>
-                    <v:shape w14:anchorId="7455931C" id="AutoShape 26" o:spid="_x0000_s1026" style="position:absolute;left:0;text-align:left;margin-left:5.85pt;margin-top:4.05pt;width:475.2pt;height:6.85pt;z-index:251659264;visibility:visible;mso-wrap-style:square;mso-width-percent:0;mso-height-percent:0;mso-wrap-distance-left:9pt;mso-wrap-distance-top:0;mso-wrap-distance-right:9pt;mso-wrap-distance-bottom:0;mso-position-horizontal:absolute;mso-position-horizontal-relative:margin;mso-position-vertical:absolute;mso-position-vertical-relative:text;mso-width-percent:0;mso-height-percent:0;mso-width-relative:page;mso-height-relative:page;v-text-anchor:top" coordsize="8016,137" o:spt="100" o:gfxdata="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" adj="-11796480,,5400" path="m2030,l,68r2030,69l2030,xm8015,68l5985,r,137l8015,68xe" fillcolor="#364564" stroked="f">
-                      <v:stroke joinstyle="round"/>
-                      <v:formulas/>
-                      <v:path arrowok="t" o:connecttype="custom" o:connectlocs="1528335,772160;0,815340;1528335,859155;1528335,772160;6034287,815340;4505952,772160;4505952,859155;6034287,815340" o:connectangles="0,0,0,0,0,0,0,0" textboxrect="0,0,8016,137"/>
-                      <v:textbox>
-                        <w:txbxContent>
-                          <w:p>
-                            <w:pPr>
-                              <w:jc w:val="center"/>
-                            </w:pPr>
-                          </w:p>
-                        </w:txbxContent>
-                      </v:textbox>
-                      <w10:wrap anchorx="margin"/>
-                    </v:shape>
-                  </w:pict>
-                </mc:Fallback>
-              </mc:AlternateContent>
-            </w:r>
-            <w:r>
-              <w:rPr>
                 <w:rFonts w:ascii="Hacen Tehran" w:hAnsi="Hacen Tehran" w:cs="Hacen Tehran"/>
                 <w:noProof/>
                 <w:color w:val="364564"/>
@@ -386,213 +163,6 @@
                 <w:rtl/>
               </w:rPr>
             </w:pPr>
-            <w:r>
-              <w:rPr>
-                <w:noProof/>
-                <w:color w:val="364564"/>
-              </w:rPr>
-              <mc:AlternateContent>
-                <mc:Choice Requires="wps">
-                  <w:drawing>
-                    <wp:anchor distT="0" distB="0" distL="114300" distR="114300" simplePos="0" relativeHeight="251660288" behindDoc="0" locked="0" layoutInCell="1" allowOverlap="1" wp14:anchorId="2D9ADF5A" wp14:editId="4C3DE6DC">
-                      <wp:simplePos x="0" y="0"/>
-                      <wp:positionH relativeFrom="margin">
-                        <wp:posOffset>-33655</wp:posOffset>
-                      </wp:positionH>
-                      <wp:positionV relativeFrom="paragraph">
-                        <wp:posOffset>80645</wp:posOffset>
-                      </wp:positionV>
-                      <wp:extent cx="548640" cy="86995"/>
-                      <wp:effectExtent l="0" t="0" r="3810" b="8255"/>
-                      <wp:wrapNone/>
-                      <wp:docPr id="1239922529" name="AutoShape 26"/>
-                      <wp:cNvGraphicFramePr>
-                        <a:graphicFrameLocks xmlns:a="http://schemas.openxmlformats.org/drawingml/2006/main"/>
-                      </wp:cNvGraphicFramePr>
-                      <a:graphic xmlns:a="http://schemas.openxmlformats.org/drawingml/2006/main">
-                        <a:graphicData uri="http://schemas.microsoft.com/office/word/2010/wordprocessingShape">
-                          <wps:wsp>
-                            <wps:cNvSpPr>
-                              <a:spLocks/>
-                            </wps:cNvSpPr>
-                            <wps:spPr bwMode="auto">
-                              <a:xfrm>
-                                <a:off x="0" y="0"/>
-                                <a:ext cx="548640" cy="86995"/>
-                              </a:xfrm>
-                              <a:custGeom>
-                                <a:avLst/>
-                                <a:gdLst>
-                                  <a:gd name="T0" fmla="+- 0 3975 1945"/>
-                                  <a:gd name="T1" fmla="*/ T0 w 8016"/>
-                                  <a:gd name="T2" fmla="+- 0 1216 1216"/>
-                                  <a:gd name="T3" fmla="*/ 1216 h 137"/>
-                                  <a:gd name="T4" fmla="+- 0 1945 1945"/>
-                                  <a:gd name="T5" fmla="*/ T4 w 8016"/>
-                                  <a:gd name="T6" fmla="+- 0 1284 1216"/>
-                                  <a:gd name="T7" fmla="*/ 1284 h 137"/>
-                                  <a:gd name="T8" fmla="+- 0 3975 1945"/>
-                                  <a:gd name="T9" fmla="*/ T8 w 8016"/>
-                                  <a:gd name="T10" fmla="+- 0 1353 1216"/>
-                                  <a:gd name="T11" fmla="*/ 1353 h 137"/>
-                                  <a:gd name="T12" fmla="+- 0 3975 1945"/>
-                                  <a:gd name="T13" fmla="*/ T12 w 8016"/>
-                                  <a:gd name="T14" fmla="+- 0 1216 1216"/>
-                                  <a:gd name="T15" fmla="*/ 1216 h 137"/>
-                                  <a:gd name="T16" fmla="+- 0 9960 1945"/>
-                                  <a:gd name="T17" fmla="*/ T16 w 8016"/>
-                                  <a:gd name="T18" fmla="+- 0 1284 1216"/>
-                                  <a:gd name="T19" fmla="*/ 1284 h 137"/>
-                                  <a:gd name="T20" fmla="+- 0 7930 1945"/>
-                                  <a:gd name="T21" fmla="*/ T20 w 8016"/>
-                                  <a:gd name="T22" fmla="+- 0 1216 1216"/>
-                                  <a:gd name="T23" fmla="*/ 1216 h 137"/>
-                                  <a:gd name="T24" fmla="+- 0 7930 1945"/>
-                                  <a:gd name="T25" fmla="*/ T24 w 8016"/>
-                                  <a:gd name="T26" fmla="+- 0 1353 1216"/>
-                                  <a:gd name="T27" fmla="*/ 1353 h 137"/>
-                                  <a:gd name="T28" fmla="+- 0 9960 1945"/>
-                                  <a:gd name="T29" fmla="*/ T28 w 8016"/>
-                                  <a:gd name="T30" fmla="+- 0 1284 1216"/>
-                                  <a:gd name="T31" fmla="*/ 1284 h 137"/>
-                                </a:gdLst>
-                                <a:ahLst/>
-                                <a:cxnLst>
-                                  <a:cxn ang="0">
-                                    <a:pos x="T1" y="T3"/>
-                                  </a:cxn>
-                                  <a:cxn ang="0">
-                                    <a:pos x="T5" y="T7"/>
-                                  </a:cxn>
-                                  <a:cxn ang="0">
-                                    <a:pos x="T9" y="T11"/>
-                                  </a:cxn>
-                                  <a:cxn ang="0">
-                                    <a:pos x="T13" y="T15"/>
-                                  </a:cxn>
-                                  <a:cxn ang="0">
-                                    <a:pos x="T17" y="T19"/>
-                                  </a:cxn>
-                                  <a:cxn ang="0">
-                                    <a:pos x="T21" y="T23"/>
-                                  </a:cxn>
-                                  <a:cxn ang="0">
-                                    <a:pos x="T25" y="T27"/>
-                                  </a:cxn>
-                                  <a:cxn ang="0">
-                                    <a:pos x="T29" y="T31"/>
-                                  </a:cxn>
-                                </a:cxnLst>
-                                <a:rect l="0" t="0" r="r" b="b"/>
-                                <a:pathLst>
-                                  <a:path w="8016" h="137">
-                                    <a:moveTo>
-                                      <a:pt x="2030" y="0"/>
-                                    </a:moveTo>
-                                    <a:lnTo>
-                                      <a:pt x="0" y="68"/>
-                                    </a:lnTo>
-                                    <a:lnTo>
-                                      <a:pt x="2030" y="137"/>
-                                    </a:lnTo>
-                                    <a:lnTo>
-                                      <a:pt x="2030" y="0"/>
-                                    </a:lnTo>
-                                    <a:close/>
-                                    <a:moveTo>
-                                      <a:pt x="8015" y="68"/>
-                                    </a:moveTo>
-                                    <a:lnTo>
-                                      <a:pt x="5985" y="0"/>
-                                    </a:lnTo>
-                                    <a:lnTo>
-                                      <a:pt x="5985" y="137"/>
-                                    </a:lnTo>
-                                    <a:lnTo>
-                                      <a:pt x="8015" y="68"/>
-                                    </a:lnTo>
-                                    <a:close/>
-                                  </a:path>
-                                </a:pathLst>
-                              </a:custGeom>
-                              <a:solidFill>
-                                <a:srgbClr val="364564"/>
-                              </a:solidFill>
-                              <a:ln>
-                                <a:noFill/>
-                              </a:ln>
-                              <a:extLst>
-                                <a:ext uri="{91240B29-F687-4F45-9708-019B960494DF}">
-                                  <a14:hiddenLine xmlns:a14="http://schemas.microsoft.com/office/drawing/2010/main" w="9525">
-                                    <a:solidFill>
-                                      <a:srgbClr val="000000"/>
-                                    </a:solidFill>
-                                    <a:round/>
-                                    <a:headEnd/>
-                                    <a:tailEnd/>
-                                  </a14:hiddenLine>
-                                </a:ext>
-                              </a:extLst>
-                            </wps:spPr>
-                            <wps:txbx>
-                              <w:txbxContent>
-                                <w:p>
-                                  <w:pPr>
-                                    <w:jc w:val="center"/>
-                                  </w:pPr>
-                                  <w:r>
-                                    <w:rPr>
-                                      <w:rFonts w:hint="cs"/>
-                                      <w:rtl/>
-                                    </w:rPr>
-                                    <w:t xml:space="preserve"> </w:t>
-                                  </w:r>
-                                </w:p>
-                              </w:txbxContent>
-                            </wps:txbx>
-                            <wps:bodyPr rot="0" vert="horz" wrap="square" lIns="91440" tIns="45720" rIns="91440" bIns="45720" anchor="t" anchorCtr="0" upright="1">
-                              <a:noAutofit/>
-                            </wps:bodyPr>
-                          </wps:wsp>
-                        </a:graphicData>
-                      </a:graphic>
-                      <wp14:sizeRelH relativeFrom="page">
-                        <wp14:pctWidth>0</wp14:pctWidth>
-                      </wp14:sizeRelH>
-                      <wp14:sizeRelV relativeFrom="page">
-                        <wp14:pctHeight>0</wp14:pctHeight>
-                      </wp14:sizeRelV>
-                    </wp:anchor>
-                  </w:drawing>
-                </mc:Choice>
-                <mc:Fallback>
-                  <w:pict>
-                    <v:shape w14:anchorId="2D9ADF5A" id="_x0000_s1027" style="position:absolute;left:0;text-align:left;margin-left:-2.65pt;margin-top:6.35pt;width:43.2pt;height:6.85pt;z-index:251660288;visibility:visible;mso-wrap-style:square;mso-width-percent:0;mso-height-percent:0;mso-wrap-distance-left:9pt;mso-wrap-distance-top:0;mso-wrap-distance-right:9pt;mso-wrap-distance-bottom:0;mso-position-horizontal:absolute;mso-position-horizontal-relative:margin;mso-position-vertical:absolute;mso-position-vertical-relative:text;mso-width-percent:0;mso-height-percent:0;mso-width-relative:page;mso-height-relative:page;v-text-anchor:top" coordsize="8016,137" o:spt="100" o:gfxdata="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" adj="-11796480,,5400" path="m2030,l,68r2030,69l2030,xm8015,68l5985,r,137l8015,68xe" fillcolor="#364564" stroked="f">
-                      <v:stroke joinstyle="round"/>
-                      <v:formulas/>
-                      <v:path arrowok="t" o:connecttype="custom" o:connectlocs="138940,772160;0,815340;138940,859155;138940,772160;548572,815340;409632,772160;409632,859155;548572,815340" o:connectangles="0,0,0,0,0,0,0,0" textboxrect="0,0,8016,137"/>
-                      <v:textbox>
-                        <w:txbxContent>
-                          <w:p>
-                            <w:pPr>
-                              <w:jc w:val="center"/>
-                            </w:pPr>
-                            <w:r>
-                              <w:rPr>
-                                <w:rFonts w:hint="cs"/>
-                                <w:rtl/>
-                              </w:rPr>
-                              <w:t xml:space="preserve"> </w:t>
-                            </w:r>
-                          </w:p>
-                        </w:txbxContent>
-                      </v:textbox>
-                      <w10:wrap anchorx="margin"/>
-                    </v:shape>
-                  </w:pict>
-                </mc:Fallback>
-              </mc:AlternateContent>
-            </w:r>
             <w:proofErr w:type="gramStart"/>
             <w:r>
               <w:rPr>
@@ -616,8 +186,9 @@
                   <w14:round/>
                 </w14:textOutline>
               </w:rPr>
-              <w:t xml:space="preserve"> </w:t>
-            </w:r>
+              <w:t xml:space="preserve"> question</w:t>
+            </w:r>
+            <w:proofErr w:type="gramEnd"/>
             <w:r>
               <w:rPr>
                 <w:rFonts w:ascii="Hacen Tehran" w:hAnsi="Hacen Tehran" w:cs="Hacen Tehran"/>
@@ -631,9 +202,9 @@
                   <w14:round/>
                 </w14:textOutline>
               </w:rPr>
-              <w:t>question</w:t>
-            </w:r>
-            <w:proofErr w:type="gramEnd"/>
+              <w:t xml:space="preserve">. </w:t>
+            </w:r>
+            <w:proofErr w:type="gramStart"/>
             <w:r>
               <w:rPr>
                 <w:rFonts w:ascii="Hacen Tehran" w:hAnsi="Hacen Tehran" w:cs="Hacen Tehran"/>
@@ -647,9 +218,8 @@
                   <w14:round/>
                 </w14:textOutline>
               </w:rPr>
-              <w:t xml:space="preserve">. </w:t>
-            </w:r>
-            <w:proofErr w:type="gramStart"/>
+              <w:t>QuestionNumber</w:t>
+            </w:r>
             <w:r>
               <w:rPr>
                 <w:rFonts w:ascii="Hacen Tehran" w:hAnsi="Hacen Tehran" w:cs="Hacen Tehran"/>
@@ -663,21 +233,6 @@
                   <w14:round/>
                 </w14:textOutline>
               </w:rPr>
-              <w:t>QuestionNumber</w:t>
-            </w:r>
-            <w:r>
-              <w:rPr>
-                <w:rFonts w:ascii="Hacen Tehran" w:hAnsi="Hacen Tehran" w:cs="Hacen Tehran"/>
-                <w:noProof/>
-                <w:color w:val="364564"/>
-                <w:sz w:val="24"/>
-                <w:szCs w:val="24"/>
-                <w14:textOutline w14:w="0" w14:cap="flat" w14:cmpd="sng" w14:algn="ctr">
-                  <w14:noFill/>
-                  <w14:prstDash w14:val="solid"/>
-                  <w14:round/>
-                </w14:textOutline>
-              </w:rPr>
               <w:t xml:space="preserve"> </w:t>
             </w:r>
             <w:r>
@@ -687,16 +242,7 @@
                 <w:sz w:val="28"/>
                 <w:szCs w:val="28"/>
               </w:rPr>
-              <w:t xml:space="preserve"> </w:t>
-            </w:r>
-            <w:r>
-              <w:rPr>
-                <w:rFonts w:ascii="Hacen Tehran" w:hAnsi="Hacen Tehran" w:cs="Hacen Tehran"/>
-                <w:color w:val="364564"/>
-                <w:sz w:val="28"/>
-                <w:szCs w:val="28"/>
-              </w:rPr>
-              <w:t>}</w:t>
+              <w:t xml:space="preserve"> }</w:t>
             </w:r>
             <w:proofErr w:type="gramEnd"/>
             <w:r>
@@ -757,16 +303,7 @@
                 <w:sz w:val="28"/>
                 <w:szCs w:val="28"/>
               </w:rPr>
-              <w:t>{{</w:t>
-            </w:r>
-            <w:r>
-              <w:rPr>
-                <w:rFonts w:ascii="Hacen Tehran" w:hAnsi="Hacen Tehran" w:cs="Hacen Tehran"/>
-                <w:color w:val="364564"/>
-                <w:sz w:val="28"/>
-                <w:szCs w:val="28"/>
-              </w:rPr>
-              <w:t xml:space="preserve"> </w:t>
+              <w:t xml:space="preserve">{{ </w:t>
             </w:r>
             <w:proofErr w:type="spellStart"/>
             <w:r>
@@ -817,16 +354,7 @@
                 <w:sz w:val="28"/>
                 <w:szCs w:val="28"/>
               </w:rPr>
-              <w:t xml:space="preserve"> </w:t>
-            </w:r>
-            <w:r>
-              <w:rPr>
-                <w:rFonts w:ascii="Hacen Tehran" w:hAnsi="Hacen Tehran" w:cs="Hacen Tehran"/>
-                <w:color w:val="364564"/>
-                <w:sz w:val="28"/>
-                <w:szCs w:val="28"/>
-              </w:rPr>
-              <w:t>}}</w:t>
+              <w:t xml:space="preserve"> }}</w:t>
             </w:r>
           </w:p>
           <w:p>
@@ -961,16 +489,7 @@
                 <w:sz w:val="28"/>
                 <w:szCs w:val="28"/>
               </w:rPr>
-              <w:t>{{</w:t>
-            </w:r>
-            <w:r>
-              <w:rPr>
-                <w:rFonts w:ascii="Hacen Tehran" w:hAnsi="Hacen Tehran" w:cs="Hacen Tehran"/>
-                <w:color w:val="364564"/>
-                <w:sz w:val="28"/>
-                <w:szCs w:val="28"/>
-              </w:rPr>
-              <w:t xml:space="preserve"> </w:t>
+              <w:t xml:space="preserve">{{ </w:t>
             </w:r>
             <w:proofErr w:type="spellStart"/>
             <w:r>
@@ -1021,16 +540,7 @@
                 <w:sz w:val="28"/>
                 <w:szCs w:val="28"/>
               </w:rPr>
-              <w:t xml:space="preserve"> </w:t>
-            </w:r>
-            <w:r>
-              <w:rPr>
-                <w:rFonts w:ascii="Hacen Tehran" w:hAnsi="Hacen Tehran" w:cs="Hacen Tehran"/>
-                <w:color w:val="364564"/>
-                <w:sz w:val="28"/>
-                <w:szCs w:val="28"/>
-              </w:rPr>
-              <w:t>}}</w:t>
+              <w:t xml:space="preserve"> }}</w:t>
             </w:r>
           </w:p>
         </w:tc>
@@ -1128,16 +638,7 @@
                 <w:sz w:val="28"/>
                 <w:szCs w:val="28"/>
               </w:rPr>
-              <w:t>{{</w:t>
-            </w:r>
-            <w:r>
-              <w:rPr>
-                <w:rFonts w:ascii="Hacen Tehran" w:hAnsi="Hacen Tehran" w:cs="Hacen Tehran"/>
-                <w:color w:val="364564"/>
-                <w:sz w:val="28"/>
-                <w:szCs w:val="28"/>
-              </w:rPr>
-              <w:t xml:space="preserve"> </w:t>
+              <w:t xml:space="preserve">{{ </w:t>
             </w:r>
             <w:proofErr w:type="spellStart"/>
             <w:r>
@@ -1188,16 +689,7 @@
                 <w:sz w:val="28"/>
                 <w:szCs w:val="28"/>
               </w:rPr>
-              <w:t xml:space="preserve"> </w:t>
-            </w:r>
-            <w:r>
-              <w:rPr>
-                <w:rFonts w:ascii="Hacen Tehran" w:hAnsi="Hacen Tehran" w:cs="Hacen Tehran"/>
-                <w:color w:val="364564"/>
-                <w:sz w:val="28"/>
-                <w:szCs w:val="28"/>
-              </w:rPr>
-              <w:t>}}</w:t>
+              <w:t xml:space="preserve"> }}</w:t>
             </w:r>
           </w:p>
         </w:tc>
@@ -1273,16 +765,7 @@
                 <w:sz w:val="28"/>
                 <w:szCs w:val="28"/>
               </w:rPr>
-              <w:t>{{</w:t>
-            </w:r>
-            <w:r>
-              <w:rPr>
-                <w:rFonts w:ascii="Hacen Tehran" w:hAnsi="Hacen Tehran" w:cs="Hacen Tehran"/>
-                <w:color w:val="364564"/>
-                <w:sz w:val="28"/>
-                <w:szCs w:val="28"/>
-              </w:rPr>
-              <w:t xml:space="preserve"> </w:t>
+              <w:t xml:space="preserve">{{ </w:t>
             </w:r>
             <w:proofErr w:type="spellStart"/>
             <w:r>
@@ -1333,16 +816,7 @@
                 <w:sz w:val="28"/>
                 <w:szCs w:val="28"/>
               </w:rPr>
-              <w:t xml:space="preserve"> </w:t>
-            </w:r>
-            <w:r>
-              <w:rPr>
-                <w:rFonts w:ascii="Hacen Tehran" w:hAnsi="Hacen Tehran" w:cs="Hacen Tehran"/>
-                <w:color w:val="364564"/>
-                <w:sz w:val="28"/>
-                <w:szCs w:val="28"/>
-              </w:rPr>
-              <w:t>}}</w:t>
+              <w:t xml:space="preserve"> }}</w:t>
             </w:r>
           </w:p>
         </w:tc>
@@ -1440,16 +914,7 @@
                 <w:sz w:val="28"/>
                 <w:szCs w:val="28"/>
               </w:rPr>
-              <w:t>{{</w:t>
-            </w:r>
-            <w:r>
-              <w:rPr>
-                <w:rFonts w:ascii="Hacen Tehran" w:hAnsi="Hacen Tehran" w:cs="Hacen Tehran"/>
-                <w:color w:val="364564"/>
-                <w:sz w:val="28"/>
-                <w:szCs w:val="28"/>
-              </w:rPr>
-              <w:t xml:space="preserve"> </w:t>
+              <w:t xml:space="preserve">{{ </w:t>
             </w:r>
             <w:proofErr w:type="spellStart"/>
             <w:r>
@@ -1500,16 +965,7 @@
                 <w:sz w:val="28"/>
                 <w:szCs w:val="28"/>
               </w:rPr>
-              <w:t xml:space="preserve"> </w:t>
-            </w:r>
-            <w:r>
-              <w:rPr>
-                <w:rFonts w:ascii="Hacen Tehran" w:hAnsi="Hacen Tehran" w:cs="Hacen Tehran"/>
-                <w:color w:val="364564"/>
-                <w:sz w:val="28"/>
-                <w:szCs w:val="28"/>
-              </w:rPr>
-              <w:t>}}</w:t>
+              <w:t xml:space="preserve"> }}</w:t>
             </w:r>
           </w:p>
         </w:tc>
@@ -1625,16 +1081,7 @@
                 <w:sz w:val="28"/>
                 <w:szCs w:val="28"/>
               </w:rPr>
-              <w:t>{{</w:t>
-            </w:r>
-            <w:r>
-              <w:rPr>
-                <w:rFonts w:ascii="Hacen Tehran" w:hAnsi="Hacen Tehran" w:cs="Hacen Tehran"/>
-                <w:color w:val="364564"/>
-                <w:sz w:val="28"/>
-                <w:szCs w:val="28"/>
-              </w:rPr>
-              <w:t xml:space="preserve"> </w:t>
+              <w:t xml:space="preserve">{{ </w:t>
             </w:r>
             <w:proofErr w:type="spellStart"/>
             <w:r>
@@ -1685,16 +1132,7 @@
                 <w:sz w:val="28"/>
                 <w:szCs w:val="28"/>
               </w:rPr>
-              <w:t xml:space="preserve"> </w:t>
-            </w:r>
-            <w:r>
-              <w:rPr>
-                <w:rFonts w:ascii="Hacen Tehran" w:hAnsi="Hacen Tehran" w:cs="Hacen Tehran"/>
-                <w:color w:val="364564"/>
-                <w:sz w:val="28"/>
-                <w:szCs w:val="28"/>
-              </w:rPr>
-              <w:t>}}</w:t>
+              <w:t xml:space="preserve"> }}</w:t>
             </w:r>
             <w:r>
               <w:rPr>
@@ -1711,7 +1149,7 @@
       </w:tr>
       <w:tr>
         <w:trPr>
-          <w:trHeight w:val="576"/>
+          <w:trHeight w:val="922"/>
         </w:trPr>
         <w:tc>
           <w:tcPr>
@@ -1761,6 +1199,7 @@
                 <w:color w:val="364564"/>
                 <w:sz w:val="28"/>
                 <w:szCs w:val="28"/>
+                <w:rtl/>
               </w:rPr>
             </w:pPr>
             <w:proofErr w:type="gramStart"/>
@@ -1771,16 +1210,7 @@
                 <w:sz w:val="28"/>
                 <w:szCs w:val="28"/>
               </w:rPr>
-              <w:t>{{</w:t>
-            </w:r>
-            <w:r>
-              <w:rPr>
-                <w:rFonts w:ascii="Hacen Tehran" w:hAnsi="Hacen Tehran" w:cs="Hacen Tehran"/>
-                <w:color w:val="364564"/>
-                <w:sz w:val="28"/>
-                <w:szCs w:val="28"/>
-              </w:rPr>
-              <w:t xml:space="preserve"> </w:t>
+              <w:t xml:space="preserve">{{ </w:t>
             </w:r>
             <w:proofErr w:type="spellStart"/>
             <w:r>
@@ -1831,30 +1261,8 @@
                 <w:sz w:val="28"/>
                 <w:szCs w:val="28"/>
               </w:rPr>
-              <w:t xml:space="preserve"> </w:t>
-            </w:r>
-            <w:r>
-              <w:rPr>
-                <w:rFonts w:ascii="Hacen Tehran" w:hAnsi="Hacen Tehran" w:cs="Hacen Tehran"/>
-                <w:color w:val="364564"/>
-                <w:sz w:val="28"/>
-                <w:szCs w:val="28"/>
-              </w:rPr>
-              <w:t>}}</w:t>
-            </w:r>
-          </w:p>
-          <w:p>
-            <w:pPr>
-              <w:bidi/>
-              <w:jc w:val="center"/>
-              <w:rPr>
-                <w:rFonts w:ascii="Hacen Tehran" w:hAnsi="Hacen Tehran" w:cs="Hacen Tehran"/>
-                <w:color w:val="364564"/>
-                <w:sz w:val="28"/>
-                <w:szCs w:val="28"/>
-                <w:rtl/>
-              </w:rPr>
-            </w:pPr>
+              <w:t xml:space="preserve"> }}</w:t>
+            </w:r>
           </w:p>
         </w:tc>
         <w:tc>

</xml_diff>